<commit_message>
Adjustment made to Report
</commit_message>
<xml_diff>
--- a/Report.docx
+++ b/Report.docx
@@ -38,7 +38,25 @@
           <w:i/>
           <w:iCs/>
         </w:rPr>
-        <w:t xml:space="preserve">Note: The exe file can be found in the Release folder named “DX11Proj.exe”. It can also be run via the </w:t>
+        <w:t xml:space="preserve">Note: The exe file can be found in the </w:t>
+      </w:r>
+      <w:r>
+        <w:rPr>
+          <w:b/>
+          <w:bCs/>
+          <w:i/>
+          <w:iCs/>
+        </w:rPr>
+        <w:t>Debug</w:t>
+      </w:r>
+      <w:r>
+        <w:rPr>
+          <w:b/>
+          <w:bCs/>
+          <w:i/>
+          <w:iCs/>
+        </w:rPr>
+        <w:t xml:space="preserve"> folder named “DX11Proj.exe”. It can also be run via the </w:t>
       </w:r>
       <w:r>
         <w:rPr>
@@ -927,13 +945,7 @@
         <w:rPr>
           <w:shd w:val="clear" w:color="auto" w:fill="FFFFFF"/>
         </w:rPr>
-        <w:t>A reasonable, though noisy, image is created by using random stipple patterns to represent the alpha coverage of the fragment.</w:t>
-      </w:r>
-      <w:r>
-        <w:rPr>
-          <w:shd w:val="clear" w:color="auto" w:fill="FFFFFF"/>
-        </w:rPr>
-        <w:t>”</w:t>
+        <w:t>A reasonable, though noisy, image is created by using random stipple patterns to represent the alpha coverage of the fragment.”</w:t>
       </w:r>
       <w:r>
         <w:rPr>
@@ -956,11 +968,20 @@
           <w:bCs/>
         </w:rPr>
       </w:pPr>
-      <w:r>
-        <w:rPr>
-          <w:b/>
-          <w:bCs/>
-        </w:rPr>
+    </w:p>
+    <w:p>
+      <w:pPr>
+        <w:rPr>
+          <w:b/>
+          <w:bCs/>
+        </w:rPr>
+      </w:pPr>
+      <w:r>
+        <w:rPr>
+          <w:b/>
+          <w:bCs/>
+        </w:rPr>
+        <w:lastRenderedPageBreak/>
         <w:t>Discussion of Efficiency</w:t>
       </w:r>
     </w:p>
@@ -974,7 +995,6 @@
         </w:rPr>
       </w:pPr>
       <w:r>
-        <w:lastRenderedPageBreak/>
         <w:t xml:space="preserve">The efficiency of this technique is much higher than the previous one. However, it is not always applicable and has the issue of being repetitive which is why it is more suitable for instances such as the trees (in the project) or for example bushes. </w:t>
       </w:r>
     </w:p>
@@ -1048,10 +1068,7 @@
         <w:t xml:space="preserve">The second system is one in which outside effectors can influence the particles. For example, a prevalent wind could disrupt the shape dynamically produced by the smoke as well as even more complicated behaviours such as collision detection. This does, however, cause a higher amount of bloat and weight for the system as a whole. Each particle does not only need to be individually tracked in relation to outside objects but also in relation to any collision caused by other particles. </w:t>
       </w:r>
       <w:r>
-        <w:t>The vast number of calculations endears itself to being parallel process mostly performed on the GPU – “</w:t>
-      </w:r>
-      <w:r>
-        <w:t>By using some new features of Direct3D 11, we can maintain the particle system completely on the GPU and simply control the update and rendering of the simulation with the CPU</w:t>
+        <w:t>The vast number of calculations endears itself to being parallel process mostly performed on the GPU – “By using some new features of Direct3D 11, we can maintain the particle system completely on the GPU and simply control the update and rendering of the simulation with the CPU</w:t>
       </w:r>
       <w:r>
         <w:t>.”</w:t>

</xml_diff>